<commit_message>
Added test for checkboxes and updated test doc
</commit_message>
<xml_diff>
--- a/TestDocument.docx
+++ b/TestDocument.docx
@@ -1,57 +1,95 @@
 
 <file path=word/document.xml><?xml version="1.0" encoding="utf-8"?>
-<w:document xmlns:o="urn:schemas-microsoft-com:office:office" xmlns:r="http://schemas.openxmlformats.org/officeDocument/2006/relationships" xmlns:v="urn:schemas-microsoft-com:vml" xmlns:w="http://schemas.openxmlformats.org/wordprocessingml/2006/main" xmlns:w10="urn:schemas-microsoft-com:office:word" xmlns:wp="http://schemas.openxmlformats.org/drawingml/2006/wordprocessingDrawing" xmlns:wps="http://schemas.microsoft.com/office/word/2010/wordprocessingShape" xmlns:wpg="http://schemas.microsoft.com/office/word/2010/wordprocessingGroup" xmlns:mc="http://schemas.openxmlformats.org/markup-compatibility/2006" xmlns:wp14="http://schemas.microsoft.com/office/word/2010/wordprocessingDrawing" xmlns:w14="http://schemas.microsoft.com/office/word/2010/wordml" mc:Ignorable="w14 wp14">
+<w:document xmlns:wpc="http://schemas.microsoft.com/office/word/2010/wordprocessingCanvas" xmlns:cx="http://schemas.microsoft.com/office/drawing/2014/chartex" xmlns:cx1="http://schemas.microsoft.com/office/drawing/2015/9/8/chartex" xmlns:cx2="http://schemas.microsoft.com/office/drawing/2015/10/21/chartex" xmlns:cx3="http://schemas.microsoft.com/office/drawing/2016/5/9/chartex" xmlns:cx4="http://schemas.microsoft.com/office/drawing/2016/5/10/chartex" xmlns:cx5="http://schemas.microsoft.com/office/drawing/2016/5/11/chartex" xmlns:cx6="http://schemas.microsoft.com/office/drawing/2016/5/12/chartex" xmlns:cx7="http://schemas.microsoft.com/office/drawing/2016/5/13/chartex" xmlns:cx8="http://schemas.microsoft.com/office/drawing/2016/5/14/chartex" xmlns:mc="http://schemas.openxmlformats.org/markup-compatibility/2006" xmlns:aink="http://schemas.microsoft.com/office/drawing/2016/ink" xmlns:am3d="http://schemas.microsoft.com/office/drawing/2017/model3d" xmlns:o="urn:schemas-microsoft-com:office:office" xmlns:oel="http://schemas.microsoft.com/office/2019/extlst" xmlns:r="http://schemas.openxmlformats.org/officeDocument/2006/relationships" xmlns:m="http://schemas.openxmlformats.org/officeDocument/2006/math" xmlns:v="urn:schemas-microsoft-com:vml" xmlns:wp14="http://schemas.microsoft.com/office/word/2010/wordprocessingDrawing" xmlns:wp="http://schemas.openxmlformats.org/drawingml/2006/wordprocessingDrawing" xmlns:w10="urn:schemas-microsoft-com:office:word" xmlns:w="http://schemas.openxmlformats.org/wordprocessingml/2006/main" xmlns:w14="http://schemas.microsoft.com/office/word/2010/wordml" xmlns:w15="http://schemas.microsoft.com/office/word/2012/wordml" xmlns:w16cex="http://schemas.microsoft.com/office/word/2018/wordml/cex" xmlns:w16cid="http://schemas.microsoft.com/office/word/2016/wordml/cid" xmlns:w16="http://schemas.microsoft.com/office/word/2018/wordml" xmlns:w16sdtdh="http://schemas.microsoft.com/office/word/2020/wordml/sdtdatahash" xmlns:w16se="http://schemas.microsoft.com/office/word/2015/wordml/symex" xmlns:wpg="http://schemas.microsoft.com/office/word/2010/wordprocessingGroup" xmlns:wpi="http://schemas.microsoft.com/office/word/2010/wordprocessingInk" xmlns:wne="http://schemas.microsoft.com/office/word/2006/wordml" xmlns:wps="http://schemas.microsoft.com/office/word/2010/wordprocessingShape" mc:Ignorable="w14 w15 w16se w16cid w16 w16cex w16sdtdh wp14">
   <w:body>
     <w:p>
-      <w:pPr>
-        <w:pStyle w:val="Normal"/>
-        <w:rPr>
-          <w:rFonts w:ascii="Calibri" w:hAnsi="Calibri" w:eastAsia="Calibri" w:cs="" w:asciiTheme="minorHAnsi" w:cstheme="minorBidi" w:eastAsiaTheme="minorHAnsi" w:hAnsiTheme="minorHAnsi"/>
-          <w:color w:val="00000A"/>
-          <w:sz w:val="24"/>
-          <w:szCs w:val="24"/>
-          <w:lang w:val="en-US" w:eastAsia="en-US" w:bidi="ar-SA"/>
-        </w:rPr>
-      </w:pPr>
       <w:r>
-        <w:rPr/>
-        <w:t>This is a</w:t>
-      </w:r>
-      <w:bookmarkStart w:id="0" w:name="_GoBack"/>
-      <w:bookmarkEnd w:id="0"/>
-      <w:r>
-        <w:rPr/>
-        <w:t xml:space="preserve"> word document.</w:t>
+        <w:t>This is a word document.</w:t>
       </w:r>
     </w:p>
+    <w:p/>
     <w:p>
-      <w:pPr>
-        <w:pStyle w:val="Normal"/>
-        <w:rPr/>
-      </w:pPr>
       <w:r>
-        <w:rPr/>
+        <w:t xml:space="preserve">This is a </w:t>
+      </w:r>
+      <w:hyperlink r:id="rId6">
+        <w:r>
+          <w:rPr>
+            <w:rStyle w:val="InternetLink"/>
+          </w:rPr>
+          <w:t>link</w:t>
+        </w:r>
+      </w:hyperlink>
+      <w:r>
+        <w:t>.</w:t>
       </w:r>
     </w:p>
+    <w:p/>
     <w:p>
-      <w:pPr>
-        <w:pStyle w:val="Normal"/>
-        <w:rPr/>
-      </w:pPr>
       <w:r>
+        <w:t xml:space="preserve">Label before checkbox </w:t>
+      </w:r>
+      <w:sdt>
+        <w:sdtPr>
+          <w:id w:val="-641347151"/>
+          <w14:checkbox>
+            <w14:checked w14:val="0"/>
+            <w14:checkedState w14:val="2612" w14:font="MS Gothic"/>
+            <w14:uncheckedState w14:val="2610" w14:font="MS Gothic"/>
+          </w14:checkbox>
+        </w:sdtPr>
+        <w:sdtEndPr/>
+        <w:sdtContent>
+          <w:r>
+            <w:rPr>
+              <w:rFonts w:ascii="MS Gothic" w:eastAsia="MS Gothic" w:hAnsi="MS Gothic" w:hint="eastAsia"/>
+            </w:rPr>
+            <w:t>☐</w:t>
+          </w:r>
+        </w:sdtContent>
+      </w:sdt>
+    </w:p>
+    <w:p/>
+    <w:p>
+      <w:sdt>
+        <w:sdtPr>
+          <w:id w:val="-1974210770"/>
+          <w14:checkbox>
+            <w14:checked w14:val="0"/>
+            <w14:checkedState w14:val="2612" w14:font="MS Gothic"/>
+            <w14:uncheckedState w14:val="2610" w14:font="MS Gothic"/>
+          </w14:checkbox>
+        </w:sdtPr>
+        <w:sdtEndPr/>
+        <w:sdtContent>
+          <w:r>
+            <w:rPr>
+              <w:rFonts w:ascii="MS Gothic" w:eastAsia="MS Gothic" w:hAnsi="MS Gothic" w:hint="eastAsia"/>
+            </w:rPr>
+            <w:t>☐</w:t>
+          </w:r>
+        </w:sdtContent>
+      </w:sdt>
+      <w:r>
+        <w:t xml:space="preserve"> Label after checkbox </w:t>
+      </w:r>
+      <w:r>
+        <w:rPr>
+          <w:noProof/>
+        </w:rPr>
         <w:drawing>
-          <wp:anchor behindDoc="0" distT="0" distB="0" distL="0" distR="0" simplePos="0" locked="0" layoutInCell="1" allowOverlap="1" relativeHeight="2">
+          <wp:anchor distT="0" distB="0" distL="0" distR="0" simplePos="0" relativeHeight="2" behindDoc="0" locked="0" layoutInCell="1" allowOverlap="1" wp14:anchorId="5D70ABBB" wp14:editId="6F47BDA3">
             <wp:simplePos x="0" y="0"/>
-            <wp:positionH relativeFrom="column">
-              <wp:posOffset>41910</wp:posOffset>
+            <wp:positionH relativeFrom="margin">
+              <wp:align>left</wp:align>
             </wp:positionH>
             <wp:positionV relativeFrom="paragraph">
-              <wp:posOffset>480695</wp:posOffset>
+              <wp:posOffset>1612900</wp:posOffset>
             </wp:positionV>
             <wp:extent cx="2266950" cy="923925"/>
-            <wp:effectExtent l="0" t="0" r="0" b="0"/>
+            <wp:effectExtent l="0" t="0" r="0" b="9525"/>
             <wp:wrapSquare wrapText="largest"/>
-            <wp:docPr id="1" name="Image1" descr=""/>
+            <wp:docPr id="1" name="Image1"/>
             <wp:cNvGraphicFramePr>
               <a:graphicFrameLocks xmlns:a="http://schemas.openxmlformats.org/drawingml/2006/main" noChangeAspect="1"/>
             </wp:cNvGraphicFramePr>
@@ -59,13 +97,13 @@
               <a:graphicData uri="http://schemas.openxmlformats.org/drawingml/2006/picture">
                 <pic:pic xmlns:pic="http://schemas.openxmlformats.org/drawingml/2006/picture">
                   <pic:nvPicPr>
-                    <pic:cNvPr id="1" name="Image1" descr=""/>
+                    <pic:cNvPr id="1" name="Image1"/>
                     <pic:cNvPicPr>
                       <a:picLocks noChangeAspect="1" noChangeArrowheads="1"/>
                     </pic:cNvPicPr>
                   </pic:nvPicPr>
                   <pic:blipFill>
-                    <a:blip r:embed="rId2"/>
+                    <a:blip r:embed="rId7"/>
                     <a:stretch>
                       <a:fillRect/>
                     </a:stretch>
@@ -85,62 +123,78 @@
           </wp:anchor>
         </w:drawing>
       </w:r>
-      <w:r>
-        <w:rPr/>
-        <w:t xml:space="preserve">This is a </w:t>
-      </w:r>
-      <w:hyperlink r:id="rId3">
-        <w:r>
-          <w:rPr>
-            <w:rStyle w:val="InternetLink"/>
-          </w:rPr>
-          <w:t>link</w:t>
-        </w:r>
-      </w:hyperlink>
-      <w:r>
-        <w:rPr/>
-        <w:t>.</w:t>
-      </w:r>
     </w:p>
     <w:sectPr>
-      <w:headerReference w:type="default" r:id="rId4"/>
-      <w:footerReference w:type="default" r:id="rId5"/>
-      <w:type w:val="nextPage"/>
+      <w:headerReference w:type="default" r:id="rId8"/>
+      <w:footerReference w:type="default" r:id="rId9"/>
       <w:pgSz w:w="12240" w:h="15840"/>
-      <w:pgMar w:left="1440" w:right="1440" w:header="720" w:top="1440" w:footer="720" w:bottom="1440" w:gutter="0"/>
-      <w:pgNumType w:fmt="decimal"/>
-      <w:formProt w:val="false"/>
-      <w:textDirection w:val="lrTb"/>
-      <w:docGrid w:type="default" w:linePitch="360" w:charSpace="0"/>
+      <w:pgMar w:top="1440" w:right="1440" w:bottom="1440" w:left="1440" w:header="720" w:footer="720" w:gutter="0"/>
+      <w:cols w:space="720"/>
+      <w:formProt w:val="0"/>
+      <w:docGrid w:linePitch="360"/>
     </w:sectPr>
   </w:body>
 </w:document>
 </file>
 
+<file path=word/endnotes.xml><?xml version="1.0" encoding="utf-8"?>
+<w:endnotes xmlns:wpc="http://schemas.microsoft.com/office/word/2010/wordprocessingCanvas" xmlns:cx="http://schemas.microsoft.com/office/drawing/2014/chartex" xmlns:cx1="http://schemas.microsoft.com/office/drawing/2015/9/8/chartex" xmlns:cx2="http://schemas.microsoft.com/office/drawing/2015/10/21/chartex" xmlns:cx3="http://schemas.microsoft.com/office/drawing/2016/5/9/chartex" xmlns:cx4="http://schemas.microsoft.com/office/drawing/2016/5/10/chartex" xmlns:cx5="http://schemas.microsoft.com/office/drawing/2016/5/11/chartex" xmlns:cx6="http://schemas.microsoft.com/office/drawing/2016/5/12/chartex" xmlns:cx7="http://schemas.microsoft.com/office/drawing/2016/5/13/chartex" xmlns:cx8="http://schemas.microsoft.com/office/drawing/2016/5/14/chartex" xmlns:mc="http://schemas.openxmlformats.org/markup-compatibility/2006" xmlns:aink="http://schemas.microsoft.com/office/drawing/2016/ink" xmlns:am3d="http://schemas.microsoft.com/office/drawing/2017/model3d" xmlns:o="urn:schemas-microsoft-com:office:office" xmlns:oel="http://schemas.microsoft.com/office/2019/extlst" xmlns:r="http://schemas.openxmlformats.org/officeDocument/2006/relationships" xmlns:m="http://schemas.openxmlformats.org/officeDocument/2006/math" xmlns:v="urn:schemas-microsoft-com:vml" xmlns:wp14="http://schemas.microsoft.com/office/word/2010/wordprocessingDrawing" xmlns:wp="http://schemas.openxmlformats.org/drawingml/2006/wordprocessingDrawing" xmlns:w10="urn:schemas-microsoft-com:office:word" xmlns:w="http://schemas.openxmlformats.org/wordprocessingml/2006/main" xmlns:w14="http://schemas.microsoft.com/office/word/2010/wordml" xmlns:w15="http://schemas.microsoft.com/office/word/2012/wordml" xmlns:w16cex="http://schemas.microsoft.com/office/word/2018/wordml/cex" xmlns:w16cid="http://schemas.microsoft.com/office/word/2016/wordml/cid" xmlns:w16="http://schemas.microsoft.com/office/word/2018/wordml" xmlns:w16sdtdh="http://schemas.microsoft.com/office/word/2020/wordml/sdtdatahash" xmlns:w16se="http://schemas.microsoft.com/office/word/2015/wordml/symex" xmlns:wpg="http://schemas.microsoft.com/office/word/2010/wordprocessingGroup" xmlns:wpi="http://schemas.microsoft.com/office/word/2010/wordprocessingInk" xmlns:wne="http://schemas.microsoft.com/office/word/2006/wordml" xmlns:wps="http://schemas.microsoft.com/office/word/2010/wordprocessingShape" mc:Ignorable="w14 w15 w16se w16cid w16 w16cex w16sdtdh wp14">
+  <w:endnote w:type="separator" w:id="-1">
+    <w:p>
+      <w:r>
+        <w:separator/>
+      </w:r>
+    </w:p>
+  </w:endnote>
+  <w:endnote w:type="continuationSeparator" w:id="0">
+    <w:p>
+      <w:r>
+        <w:continuationSeparator/>
+      </w:r>
+    </w:p>
+  </w:endnote>
+</w:endnotes>
+</file>
+
 <file path=word/footer1.xml><?xml version="1.0" encoding="utf-8"?>
-<w:ftr xmlns:o="urn:schemas-microsoft-com:office:office" xmlns:r="http://schemas.openxmlformats.org/officeDocument/2006/relationships" xmlns:v="urn:schemas-microsoft-com:vml" xmlns:w="http://schemas.openxmlformats.org/wordprocessingml/2006/main" xmlns:w10="urn:schemas-microsoft-com:office:word" xmlns:wp="http://schemas.openxmlformats.org/drawingml/2006/wordprocessingDrawing" xmlns:wps="http://schemas.microsoft.com/office/word/2010/wordprocessingShape" xmlns:wpg="http://schemas.microsoft.com/office/word/2010/wordprocessingGroup" xmlns:mc="http://schemas.openxmlformats.org/markup-compatibility/2006" xmlns:wp14="http://schemas.microsoft.com/office/word/2010/wordprocessingDrawing" xmlns:w14="http://schemas.microsoft.com/office/word/2010/wordml" mc:Ignorable="w14 wp14">
+<w:ftr xmlns:wpc="http://schemas.microsoft.com/office/word/2010/wordprocessingCanvas" xmlns:cx="http://schemas.microsoft.com/office/drawing/2014/chartex" xmlns:cx1="http://schemas.microsoft.com/office/drawing/2015/9/8/chartex" xmlns:cx2="http://schemas.microsoft.com/office/drawing/2015/10/21/chartex" xmlns:cx3="http://schemas.microsoft.com/office/drawing/2016/5/9/chartex" xmlns:cx4="http://schemas.microsoft.com/office/drawing/2016/5/10/chartex" xmlns:cx5="http://schemas.microsoft.com/office/drawing/2016/5/11/chartex" xmlns:cx6="http://schemas.microsoft.com/office/drawing/2016/5/12/chartex" xmlns:cx7="http://schemas.microsoft.com/office/drawing/2016/5/13/chartex" xmlns:cx8="http://schemas.microsoft.com/office/drawing/2016/5/14/chartex" xmlns:mc="http://schemas.openxmlformats.org/markup-compatibility/2006" xmlns:aink="http://schemas.microsoft.com/office/drawing/2016/ink" xmlns:am3d="http://schemas.microsoft.com/office/drawing/2017/model3d" xmlns:o="urn:schemas-microsoft-com:office:office" xmlns:oel="http://schemas.microsoft.com/office/2019/extlst" xmlns:r="http://schemas.openxmlformats.org/officeDocument/2006/relationships" xmlns:m="http://schemas.openxmlformats.org/officeDocument/2006/math" xmlns:v="urn:schemas-microsoft-com:vml" xmlns:wp14="http://schemas.microsoft.com/office/word/2010/wordprocessingDrawing" xmlns:wp="http://schemas.openxmlformats.org/drawingml/2006/wordprocessingDrawing" xmlns:w10="urn:schemas-microsoft-com:office:word" xmlns:w="http://schemas.openxmlformats.org/wordprocessingml/2006/main" xmlns:w14="http://schemas.microsoft.com/office/word/2010/wordml" xmlns:w15="http://schemas.microsoft.com/office/word/2012/wordml" xmlns:w16cex="http://schemas.microsoft.com/office/word/2018/wordml/cex" xmlns:w16cid="http://schemas.microsoft.com/office/word/2016/wordml/cid" xmlns:w16="http://schemas.microsoft.com/office/word/2018/wordml" xmlns:w16sdtdh="http://schemas.microsoft.com/office/word/2020/wordml/sdtdatahash" xmlns:w16se="http://schemas.microsoft.com/office/word/2015/wordml/symex" xmlns:wpg="http://schemas.microsoft.com/office/word/2010/wordprocessingGroup" xmlns:wpi="http://schemas.microsoft.com/office/word/2010/wordprocessingInk" xmlns:wne="http://schemas.microsoft.com/office/word/2006/wordml" xmlns:wps="http://schemas.microsoft.com/office/word/2010/wordprocessingShape" mc:Ignorable="w14 w15 w16se w16cid w16 w16cex w16sdtdh wp14">
   <w:p>
     <w:pPr>
       <w:pStyle w:val="Footer"/>
-      <w:rPr/>
     </w:pPr>
     <w:r>
-      <w:rPr/>
       <w:t>This is a footer.</w:t>
     </w:r>
   </w:p>
 </w:ftr>
 </file>
 
+<file path=word/footnotes.xml><?xml version="1.0" encoding="utf-8"?>
+<w:footnotes xmlns:wpc="http://schemas.microsoft.com/office/word/2010/wordprocessingCanvas" xmlns:cx="http://schemas.microsoft.com/office/drawing/2014/chartex" xmlns:cx1="http://schemas.microsoft.com/office/drawing/2015/9/8/chartex" xmlns:cx2="http://schemas.microsoft.com/office/drawing/2015/10/21/chartex" xmlns:cx3="http://schemas.microsoft.com/office/drawing/2016/5/9/chartex" xmlns:cx4="http://schemas.microsoft.com/office/drawing/2016/5/10/chartex" xmlns:cx5="http://schemas.microsoft.com/office/drawing/2016/5/11/chartex" xmlns:cx6="http://schemas.microsoft.com/office/drawing/2016/5/12/chartex" xmlns:cx7="http://schemas.microsoft.com/office/drawing/2016/5/13/chartex" xmlns:cx8="http://schemas.microsoft.com/office/drawing/2016/5/14/chartex" xmlns:mc="http://schemas.openxmlformats.org/markup-compatibility/2006" xmlns:aink="http://schemas.microsoft.com/office/drawing/2016/ink" xmlns:am3d="http://schemas.microsoft.com/office/drawing/2017/model3d" xmlns:o="urn:schemas-microsoft-com:office:office" xmlns:oel="http://schemas.microsoft.com/office/2019/extlst" xmlns:r="http://schemas.openxmlformats.org/officeDocument/2006/relationships" xmlns:m="http://schemas.openxmlformats.org/officeDocument/2006/math" xmlns:v="urn:schemas-microsoft-com:vml" xmlns:wp14="http://schemas.microsoft.com/office/word/2010/wordprocessingDrawing" xmlns:wp="http://schemas.openxmlformats.org/drawingml/2006/wordprocessingDrawing" xmlns:w10="urn:schemas-microsoft-com:office:word" xmlns:w="http://schemas.openxmlformats.org/wordprocessingml/2006/main" xmlns:w14="http://schemas.microsoft.com/office/word/2010/wordml" xmlns:w15="http://schemas.microsoft.com/office/word/2012/wordml" xmlns:w16cex="http://schemas.microsoft.com/office/word/2018/wordml/cex" xmlns:w16cid="http://schemas.microsoft.com/office/word/2016/wordml/cid" xmlns:w16="http://schemas.microsoft.com/office/word/2018/wordml" xmlns:w16sdtdh="http://schemas.microsoft.com/office/word/2020/wordml/sdtdatahash" xmlns:w16se="http://schemas.microsoft.com/office/word/2015/wordml/symex" xmlns:wpg="http://schemas.microsoft.com/office/word/2010/wordprocessingGroup" xmlns:wpi="http://schemas.microsoft.com/office/word/2010/wordprocessingInk" xmlns:wne="http://schemas.microsoft.com/office/word/2006/wordml" xmlns:wps="http://schemas.microsoft.com/office/word/2010/wordprocessingShape" mc:Ignorable="w14 w15 w16se w16cid w16 w16cex w16sdtdh wp14">
+  <w:footnote w:type="separator" w:id="-1">
+    <w:p>
+      <w:r>
+        <w:separator/>
+      </w:r>
+    </w:p>
+  </w:footnote>
+  <w:footnote w:type="continuationSeparator" w:id="0">
+    <w:p>
+      <w:r>
+        <w:continuationSeparator/>
+      </w:r>
+    </w:p>
+  </w:footnote>
+</w:footnotes>
+</file>
+
 <file path=word/header1.xml><?xml version="1.0" encoding="utf-8"?>
-<w:hdr xmlns:o="urn:schemas-microsoft-com:office:office" xmlns:r="http://schemas.openxmlformats.org/officeDocument/2006/relationships" xmlns:v="urn:schemas-microsoft-com:vml" xmlns:w="http://schemas.openxmlformats.org/wordprocessingml/2006/main" xmlns:w10="urn:schemas-microsoft-com:office:word" xmlns:wp="http://schemas.openxmlformats.org/drawingml/2006/wordprocessingDrawing" xmlns:wps="http://schemas.microsoft.com/office/word/2010/wordprocessingShape" xmlns:wpg="http://schemas.microsoft.com/office/word/2010/wordprocessingGroup" xmlns:mc="http://schemas.openxmlformats.org/markup-compatibility/2006" xmlns:wp14="http://schemas.microsoft.com/office/word/2010/wordprocessingDrawing" xmlns:w14="http://schemas.microsoft.com/office/word/2010/wordml" mc:Ignorable="w14 wp14">
+<w:hdr xmlns:wpc="http://schemas.microsoft.com/office/word/2010/wordprocessingCanvas" xmlns:cx="http://schemas.microsoft.com/office/drawing/2014/chartex" xmlns:cx1="http://schemas.microsoft.com/office/drawing/2015/9/8/chartex" xmlns:cx2="http://schemas.microsoft.com/office/drawing/2015/10/21/chartex" xmlns:cx3="http://schemas.microsoft.com/office/drawing/2016/5/9/chartex" xmlns:cx4="http://schemas.microsoft.com/office/drawing/2016/5/10/chartex" xmlns:cx5="http://schemas.microsoft.com/office/drawing/2016/5/11/chartex" xmlns:cx6="http://schemas.microsoft.com/office/drawing/2016/5/12/chartex" xmlns:cx7="http://schemas.microsoft.com/office/drawing/2016/5/13/chartex" xmlns:cx8="http://schemas.microsoft.com/office/drawing/2016/5/14/chartex" xmlns:mc="http://schemas.openxmlformats.org/markup-compatibility/2006" xmlns:aink="http://schemas.microsoft.com/office/drawing/2016/ink" xmlns:am3d="http://schemas.microsoft.com/office/drawing/2017/model3d" xmlns:o="urn:schemas-microsoft-com:office:office" xmlns:oel="http://schemas.microsoft.com/office/2019/extlst" xmlns:r="http://schemas.openxmlformats.org/officeDocument/2006/relationships" xmlns:m="http://schemas.openxmlformats.org/officeDocument/2006/math" xmlns:v="urn:schemas-microsoft-com:vml" xmlns:wp14="http://schemas.microsoft.com/office/word/2010/wordprocessingDrawing" xmlns:wp="http://schemas.openxmlformats.org/drawingml/2006/wordprocessingDrawing" xmlns:w10="urn:schemas-microsoft-com:office:word" xmlns:w="http://schemas.openxmlformats.org/wordprocessingml/2006/main" xmlns:w14="http://schemas.microsoft.com/office/word/2010/wordml" xmlns:w15="http://schemas.microsoft.com/office/word/2012/wordml" xmlns:w16cex="http://schemas.microsoft.com/office/word/2018/wordml/cex" xmlns:w16cid="http://schemas.microsoft.com/office/word/2016/wordml/cid" xmlns:w16="http://schemas.microsoft.com/office/word/2018/wordml" xmlns:w16sdtdh="http://schemas.microsoft.com/office/word/2020/wordml/sdtdatahash" xmlns:w16se="http://schemas.microsoft.com/office/word/2015/wordml/symex" xmlns:wpg="http://schemas.microsoft.com/office/word/2010/wordprocessingGroup" xmlns:wpi="http://schemas.microsoft.com/office/word/2010/wordprocessingInk" xmlns:wne="http://schemas.microsoft.com/office/word/2006/wordml" xmlns:wps="http://schemas.microsoft.com/office/word/2010/wordprocessingShape" mc:Ignorable="w14 w15 w16se w16cid w16 w16cex w16sdtdh wp14">
   <w:p>
     <w:pPr>
       <w:pStyle w:val="Header"/>
-      <w:rPr/>
     </w:pPr>
     <w:r>
-      <w:rPr/>
       <w:t>This is a header.</w:t>
     </w:r>
   </w:p>
@@ -148,30 +202,28 @@
 </file>
 
 <file path=word/styles.xml><?xml version="1.0" encoding="utf-8"?>
-<w:styles xmlns:w="http://schemas.openxmlformats.org/wordprocessingml/2006/main" xmlns:w14="http://schemas.microsoft.com/office/word/2010/wordml" xmlns:mc="http://schemas.openxmlformats.org/markup-compatibility/2006" mc:Ignorable="w14">
+<w:styles xmlns:mc="http://schemas.openxmlformats.org/markup-compatibility/2006" xmlns:r="http://schemas.openxmlformats.org/officeDocument/2006/relationships" xmlns:w="http://schemas.openxmlformats.org/wordprocessingml/2006/main" xmlns:w14="http://schemas.microsoft.com/office/word/2010/wordml" xmlns:w15="http://schemas.microsoft.com/office/word/2012/wordml" xmlns:w16cex="http://schemas.microsoft.com/office/word/2018/wordml/cex" xmlns:w16cid="http://schemas.microsoft.com/office/word/2016/wordml/cid" xmlns:w16="http://schemas.microsoft.com/office/word/2018/wordml" xmlns:w16sdtdh="http://schemas.microsoft.com/office/word/2020/wordml/sdtdatahash" xmlns:w16se="http://schemas.microsoft.com/office/word/2015/wordml/symex" mc:Ignorable="w14 w15 w16se w16cid w16 w16cex w16sdtdh">
   <w:docDefaults>
     <w:rPrDefault>
       <w:rPr>
-        <w:rFonts w:ascii="Calibri" w:hAnsi="Calibri" w:eastAsia="Calibri" w:cs="" w:asciiTheme="minorHAnsi" w:cstheme="minorBidi" w:eastAsiaTheme="minorHAnsi" w:hAnsiTheme="minorHAnsi"/>
+        <w:rFonts w:asciiTheme="minorHAnsi" w:eastAsiaTheme="minorHAnsi" w:hAnsiTheme="minorHAnsi" w:cstheme="minorBidi"/>
         <w:szCs w:val="24"/>
         <w:lang w:val="en-US" w:eastAsia="en-US" w:bidi="ar-SA"/>
       </w:rPr>
     </w:rPrDefault>
-    <w:pPrDefault>
-      <w:pPr/>
-    </w:pPrDefault>
+    <w:pPrDefault/>
   </w:docDefaults>
-  <w:latentStyles w:defLockedState="0" w:defUIPriority="99" w:defSemiHidden="0" w:defUnhideWhenUsed="0" w:defQFormat="0" w:count="382">
+  <w:latentStyles w:defLockedState="0" w:defUIPriority="99" w:defSemiHidden="0" w:defUnhideWhenUsed="0" w:defQFormat="0" w:count="376">
     <w:lsdException w:name="Normal" w:uiPriority="0" w:qFormat="1"/>
     <w:lsdException w:name="heading 1" w:uiPriority="9" w:qFormat="1"/>
-    <w:lsdException w:name="heading 2" w:uiPriority="9" w:semiHidden="1" w:unhideWhenUsed="1" w:qFormat="1"/>
-    <w:lsdException w:name="heading 3" w:uiPriority="9" w:semiHidden="1" w:unhideWhenUsed="1" w:qFormat="1"/>
-    <w:lsdException w:name="heading 4" w:uiPriority="9" w:semiHidden="1" w:unhideWhenUsed="1" w:qFormat="1"/>
-    <w:lsdException w:name="heading 5" w:uiPriority="9" w:semiHidden="1" w:unhideWhenUsed="1" w:qFormat="1"/>
-    <w:lsdException w:name="heading 6" w:uiPriority="9" w:semiHidden="1" w:unhideWhenUsed="1" w:qFormat="1"/>
-    <w:lsdException w:name="heading 7" w:uiPriority="9" w:semiHidden="1" w:unhideWhenUsed="1" w:qFormat="1"/>
-    <w:lsdException w:name="heading 8" w:uiPriority="9" w:semiHidden="1" w:unhideWhenUsed="1" w:qFormat="1"/>
-    <w:lsdException w:name="heading 9" w:uiPriority="9" w:semiHidden="1" w:unhideWhenUsed="1" w:qFormat="1"/>
+    <w:lsdException w:name="heading 2" w:semiHidden="1" w:uiPriority="9" w:unhideWhenUsed="1" w:qFormat="1"/>
+    <w:lsdException w:name="heading 3" w:semiHidden="1" w:uiPriority="9" w:unhideWhenUsed="1" w:qFormat="1"/>
+    <w:lsdException w:name="heading 4" w:semiHidden="1" w:uiPriority="9" w:unhideWhenUsed="1" w:qFormat="1"/>
+    <w:lsdException w:name="heading 5" w:semiHidden="1" w:uiPriority="9" w:unhideWhenUsed="1" w:qFormat="1"/>
+    <w:lsdException w:name="heading 6" w:semiHidden="1" w:uiPriority="9" w:unhideWhenUsed="1" w:qFormat="1"/>
+    <w:lsdException w:name="heading 7" w:semiHidden="1" w:uiPriority="9" w:unhideWhenUsed="1" w:qFormat="1"/>
+    <w:lsdException w:name="heading 8" w:semiHidden="1" w:uiPriority="9" w:unhideWhenUsed="1" w:qFormat="1"/>
+    <w:lsdException w:name="heading 9" w:semiHidden="1" w:uiPriority="9" w:unhideWhenUsed="1" w:qFormat="1"/>
     <w:lsdException w:name="index 1" w:semiHidden="1" w:unhideWhenUsed="1"/>
     <w:lsdException w:name="index 2" w:semiHidden="1" w:unhideWhenUsed="1"/>
     <w:lsdException w:name="index 3" w:semiHidden="1" w:unhideWhenUsed="1"/>
@@ -181,22 +233,22 @@
     <w:lsdException w:name="index 7" w:semiHidden="1" w:unhideWhenUsed="1"/>
     <w:lsdException w:name="index 8" w:semiHidden="1" w:unhideWhenUsed="1"/>
     <w:lsdException w:name="index 9" w:semiHidden="1" w:unhideWhenUsed="1"/>
-    <w:lsdException w:name="toc 1" w:uiPriority="39" w:semiHidden="1" w:unhideWhenUsed="1"/>
-    <w:lsdException w:name="toc 2" w:uiPriority="39" w:semiHidden="1" w:unhideWhenUsed="1"/>
-    <w:lsdException w:name="toc 3" w:uiPriority="39" w:semiHidden="1" w:unhideWhenUsed="1"/>
-    <w:lsdException w:name="toc 4" w:uiPriority="39" w:semiHidden="1" w:unhideWhenUsed="1"/>
-    <w:lsdException w:name="toc 5" w:uiPriority="39" w:semiHidden="1" w:unhideWhenUsed="1"/>
-    <w:lsdException w:name="toc 6" w:uiPriority="39" w:semiHidden="1" w:unhideWhenUsed="1"/>
-    <w:lsdException w:name="toc 7" w:uiPriority="39" w:semiHidden="1" w:unhideWhenUsed="1"/>
-    <w:lsdException w:name="toc 8" w:uiPriority="39" w:semiHidden="1" w:unhideWhenUsed="1"/>
-    <w:lsdException w:name="toc 9" w:uiPriority="39" w:semiHidden="1" w:unhideWhenUsed="1"/>
+    <w:lsdException w:name="toc 1" w:semiHidden="1" w:uiPriority="39" w:unhideWhenUsed="1"/>
+    <w:lsdException w:name="toc 2" w:semiHidden="1" w:uiPriority="39" w:unhideWhenUsed="1"/>
+    <w:lsdException w:name="toc 3" w:semiHidden="1" w:uiPriority="39" w:unhideWhenUsed="1"/>
+    <w:lsdException w:name="toc 4" w:semiHidden="1" w:uiPriority="39" w:unhideWhenUsed="1"/>
+    <w:lsdException w:name="toc 5" w:semiHidden="1" w:uiPriority="39" w:unhideWhenUsed="1"/>
+    <w:lsdException w:name="toc 6" w:semiHidden="1" w:uiPriority="39" w:unhideWhenUsed="1"/>
+    <w:lsdException w:name="toc 7" w:semiHidden="1" w:uiPriority="39" w:unhideWhenUsed="1"/>
+    <w:lsdException w:name="toc 8" w:semiHidden="1" w:uiPriority="39" w:unhideWhenUsed="1"/>
+    <w:lsdException w:name="toc 9" w:semiHidden="1" w:uiPriority="39" w:unhideWhenUsed="1"/>
     <w:lsdException w:name="Normal Indent" w:semiHidden="1" w:unhideWhenUsed="1"/>
     <w:lsdException w:name="footnote text" w:semiHidden="1" w:unhideWhenUsed="1"/>
     <w:lsdException w:name="annotation text" w:semiHidden="1" w:unhideWhenUsed="1"/>
     <w:lsdException w:name="header" w:semiHidden="1" w:unhideWhenUsed="1"/>
     <w:lsdException w:name="footer" w:semiHidden="1" w:unhideWhenUsed="1"/>
     <w:lsdException w:name="index heading" w:semiHidden="1" w:unhideWhenUsed="1"/>
-    <w:lsdException w:name="caption" w:uiPriority="35" w:semiHidden="1" w:unhideWhenUsed="1" w:qFormat="1"/>
+    <w:lsdException w:name="caption" w:semiHidden="1" w:uiPriority="35" w:unhideWhenUsed="1" w:qFormat="1"/>
     <w:lsdException w:name="table of figures" w:semiHidden="1" w:unhideWhenUsed="1"/>
     <w:lsdException w:name="envelope address" w:semiHidden="1" w:unhideWhenUsed="1"/>
     <w:lsdException w:name="envelope return" w:semiHidden="1" w:unhideWhenUsed="1"/>
@@ -227,7 +279,7 @@
     <w:lsdException w:name="Title" w:uiPriority="10" w:qFormat="1"/>
     <w:lsdException w:name="Closing" w:semiHidden="1" w:unhideWhenUsed="1"/>
     <w:lsdException w:name="Signature" w:semiHidden="1" w:unhideWhenUsed="1"/>
-    <w:lsdException w:name="Default Paragraph Font" w:uiPriority="1" w:semiHidden="1" w:unhideWhenUsed="1"/>
+    <w:lsdException w:name="Default Paragraph Font" w:semiHidden="1" w:uiPriority="1" w:unhideWhenUsed="1"/>
     <w:lsdException w:name="Body Text" w:semiHidden="1" w:unhideWhenUsed="1"/>
     <w:lsdException w:name="Body Text Indent" w:semiHidden="1" w:unhideWhenUsed="1"/>
     <w:lsdException w:name="List Continue" w:semiHidden="1" w:unhideWhenUsed="1"/>
@@ -318,15 +370,6 @@
     <w:lsdException w:name="Balloon Text" w:semiHidden="1" w:unhideWhenUsed="1"/>
     <w:lsdException w:name="Table Grid" w:uiPriority="39"/>
     <w:lsdException w:name="Table Theme" w:semiHidden="1" w:unhideWhenUsed="1"/>
-    <w:lsdException w:name="Note Level 1" w:semiHidden="1" w:unhideWhenUsed="1"/>
-    <w:lsdException w:name="Note Level 2" w:semiHidden="1" w:unhideWhenUsed="1"/>
-    <w:lsdException w:name="Note Level 3" w:semiHidden="1" w:unhideWhenUsed="1"/>
-    <w:lsdException w:name="Note Level 4" w:semiHidden="1" w:unhideWhenUsed="1"/>
-    <w:lsdException w:name="Note Level 5" w:semiHidden="1" w:unhideWhenUsed="1"/>
-    <w:lsdException w:name="Note Level 6" w:semiHidden="1" w:unhideWhenUsed="1"/>
-    <w:lsdException w:name="Note Level 7" w:semiHidden="1" w:unhideWhenUsed="1"/>
-    <w:lsdException w:name="Note Level 8" w:semiHidden="1" w:unhideWhenUsed="1"/>
-    <w:lsdException w:name="Note Level 9" w:semiHidden="1" w:unhideWhenUsed="1"/>
     <w:lsdException w:name="Placeholder Text" w:semiHidden="1"/>
     <w:lsdException w:name="No Spacing" w:uiPriority="1" w:qFormat="1"/>
     <w:lsdException w:name="Light Shading" w:uiPriority="60"/>
@@ -436,8 +479,8 @@
     <w:lsdException w:name="Subtle Reference" w:uiPriority="31" w:qFormat="1"/>
     <w:lsdException w:name="Intense Reference" w:uiPriority="32" w:qFormat="1"/>
     <w:lsdException w:name="Book Title" w:uiPriority="33" w:qFormat="1"/>
-    <w:lsdException w:name="Bibliography" w:uiPriority="37" w:semiHidden="1" w:unhideWhenUsed="1"/>
-    <w:lsdException w:name="TOC Heading" w:uiPriority="39" w:semiHidden="1" w:unhideWhenUsed="1" w:qFormat="1"/>
+    <w:lsdException w:name="Bibliography" w:semiHidden="1" w:uiPriority="37" w:unhideWhenUsed="1"/>
+    <w:lsdException w:name="TOC Heading" w:semiHidden="1" w:uiPriority="39" w:unhideWhenUsed="1" w:qFormat="1"/>
     <w:lsdException w:name="Plain Table 1" w:uiPriority="41"/>
     <w:lsdException w:name="Plain Table 2" w:uiPriority="42"/>
     <w:lsdException w:name="Plain Table 3" w:uiPriority="43"/>
@@ -545,152 +588,23 @@
     <w:lsdException w:name="Mention" w:semiHidden="1" w:unhideWhenUsed="1"/>
     <w:lsdException w:name="Smart Hyperlink" w:semiHidden="1" w:unhideWhenUsed="1"/>
   </w:latentStyles>
-  <w:style w:type="paragraph" w:styleId="Normal" w:default="1">
+  <w:style w:type="paragraph" w:default="1" w:styleId="Normal">
     <w:name w:val="Normal"/>
     <w:qFormat/>
+    <w:rsid w:val="00886F0E"/>
     <w:pPr>
-      <w:widowControl/>
-      <w:suppressAutoHyphens w:val="true"/>
-      <w:bidi w:val="0"/>
-      <w:jc w:val="left"/>
+      <w:suppressAutoHyphens/>
     </w:pPr>
     <w:rPr>
-      <w:rFonts w:ascii="Calibri" w:hAnsi="Calibri" w:eastAsia="Calibri" w:cs="" w:asciiTheme="minorHAnsi" w:cstheme="minorBidi" w:eastAsiaTheme="minorHAnsi" w:hAnsiTheme="minorHAnsi"/>
       <w:color w:val="00000A"/>
-      <w:kern w:val="0"/>
       <w:sz w:val="24"/>
-      <w:szCs w:val="24"/>
-      <w:lang w:val="en-US" w:eastAsia="en-US" w:bidi="ar-SA"/>
     </w:rPr>
   </w:style>
-  <w:style w:type="character" w:styleId="DefaultParagraphFont" w:default="1">
+  <w:style w:type="character" w:default="1" w:styleId="DefaultParagraphFont">
     <w:name w:val="Default Paragraph Font"/>
     <w:uiPriority w:val="1"/>
     <w:semiHidden/>
     <w:unhideWhenUsed/>
-    <w:qFormat/>
-    <w:rPr/>
-  </w:style>
-  <w:style w:type="character" w:styleId="HeaderChar" w:customStyle="1">
-    <w:name w:val="Header Char"/>
-    <w:basedOn w:val="DefaultParagraphFont"/>
-    <w:link w:val="Header"/>
-    <w:uiPriority w:val="99"/>
-    <w:qFormat/>
-    <w:rsid w:val="00ef174b"/>
-    <w:rPr/>
-  </w:style>
-  <w:style w:type="character" w:styleId="FooterChar" w:customStyle="1">
-    <w:name w:val="Footer Char"/>
-    <w:basedOn w:val="DefaultParagraphFont"/>
-    <w:link w:val="Footer"/>
-    <w:uiPriority w:val="99"/>
-    <w:qFormat/>
-    <w:rsid w:val="00ef174b"/>
-    <w:rPr/>
-  </w:style>
-  <w:style w:type="character" w:styleId="InternetLink">
-    <w:name w:val="Internet Link"/>
-    <w:rPr>
-      <w:color w:val="000080"/>
-      <w:u w:val="single"/>
-      <w:lang w:val="zxx" w:eastAsia="zxx" w:bidi="zxx"/>
-    </w:rPr>
-  </w:style>
-  <w:style w:type="character" w:styleId="ListLabel1">
-    <w:name w:val="ListLabel 1"/>
-    <w:qFormat/>
-    <w:rPr/>
-  </w:style>
-  <w:style w:type="paragraph" w:styleId="Heading">
-    <w:name w:val="Heading"/>
-    <w:basedOn w:val="Normal"/>
-    <w:next w:val="TextBody"/>
-    <w:qFormat/>
-    <w:pPr>
-      <w:keepNext w:val="true"/>
-      <w:spacing w:before="240" w:after="120"/>
-    </w:pPr>
-    <w:rPr>
-      <w:rFonts w:ascii="Liberation Sans" w:hAnsi="Liberation Sans" w:eastAsia="Arial Unicode MS" w:cs="Arial Unicode MS"/>
-      <w:sz w:val="28"/>
-      <w:szCs w:val="28"/>
-    </w:rPr>
-  </w:style>
-  <w:style w:type="paragraph" w:styleId="TextBody">
-    <w:name w:val="Body Text"/>
-    <w:basedOn w:val="Normal"/>
-    <w:pPr>
-      <w:spacing w:lineRule="auto" w:line="288" w:before="0" w:after="140"/>
-    </w:pPr>
-    <w:rPr/>
-  </w:style>
-  <w:style w:type="paragraph" w:styleId="List">
-    <w:name w:val="List"/>
-    <w:basedOn w:val="TextBody"/>
-    <w:pPr/>
-    <w:rPr/>
-  </w:style>
-  <w:style w:type="paragraph" w:styleId="Caption">
-    <w:name w:val="Caption"/>
-    <w:basedOn w:val="Normal"/>
-    <w:qFormat/>
-    <w:pPr>
-      <w:suppressLineNumbers/>
-      <w:spacing w:before="120" w:after="120"/>
-    </w:pPr>
-    <w:rPr>
-      <w:i/>
-      <w:iCs/>
-      <w:sz w:val="24"/>
-      <w:szCs w:val="24"/>
-    </w:rPr>
-  </w:style>
-  <w:style w:type="paragraph" w:styleId="Index">
-    <w:name w:val="Index"/>
-    <w:basedOn w:val="Normal"/>
-    <w:qFormat/>
-    <w:pPr>
-      <w:suppressLineNumbers/>
-    </w:pPr>
-    <w:rPr/>
-  </w:style>
-  <w:style w:type="paragraph" w:styleId="Header">
-    <w:name w:val="Header"/>
-    <w:basedOn w:val="Normal"/>
-    <w:link w:val="HeaderChar"/>
-    <w:uiPriority w:val="99"/>
-    <w:unhideWhenUsed/>
-    <w:rsid w:val="00ef174b"/>
-    <w:pPr>
-      <w:tabs>
-        <w:tab w:val="center" w:pos="4680" w:leader="none"/>
-        <w:tab w:val="right" w:pos="9360" w:leader="none"/>
-      </w:tabs>
-    </w:pPr>
-    <w:rPr/>
-  </w:style>
-  <w:style w:type="paragraph" w:styleId="Footer">
-    <w:name w:val="Footer"/>
-    <w:basedOn w:val="Normal"/>
-    <w:link w:val="FooterChar"/>
-    <w:uiPriority w:val="99"/>
-    <w:unhideWhenUsed/>
-    <w:rsid w:val="00ef174b"/>
-    <w:pPr>
-      <w:tabs>
-        <w:tab w:val="center" w:pos="4680" w:leader="none"/>
-        <w:tab w:val="right" w:pos="9360" w:leader="none"/>
-      </w:tabs>
-    </w:pPr>
-    <w:rPr/>
-  </w:style>
-  <w:style w:type="numbering" w:styleId="NoList" w:default="1">
-    <w:name w:val="No List"/>
-    <w:uiPriority w:val="99"/>
-    <w:semiHidden/>
-    <w:unhideWhenUsed/>
-    <w:qFormat/>
   </w:style>
   <w:style w:type="table" w:default="1" w:styleId="TableNormal">
     <w:name w:val="Normal Table"/>
@@ -706,6 +620,114 @@
         <w:right w:w="108" w:type="dxa"/>
       </w:tblCellMar>
     </w:tblPr>
+  </w:style>
+  <w:style w:type="numbering" w:default="1" w:styleId="NoList">
+    <w:name w:val="No List"/>
+    <w:uiPriority w:val="99"/>
+    <w:semiHidden/>
+    <w:unhideWhenUsed/>
+  </w:style>
+  <w:style w:type="character" w:customStyle="1" w:styleId="HeaderChar">
+    <w:name w:val="Header Char"/>
+    <w:basedOn w:val="DefaultParagraphFont"/>
+    <w:link w:val="Header"/>
+    <w:uiPriority w:val="99"/>
+    <w:qFormat/>
+    <w:rsid w:val="00EF174B"/>
+  </w:style>
+  <w:style w:type="character" w:customStyle="1" w:styleId="FooterChar">
+    <w:name w:val="Footer Char"/>
+    <w:basedOn w:val="DefaultParagraphFont"/>
+    <w:link w:val="Footer"/>
+    <w:uiPriority w:val="99"/>
+    <w:qFormat/>
+    <w:rsid w:val="00EF174B"/>
+  </w:style>
+  <w:style w:type="character" w:customStyle="1" w:styleId="InternetLink">
+    <w:name w:val="Internet Link"/>
+    <w:rPr>
+      <w:color w:val="000080"/>
+      <w:u w:val="single"/>
+    </w:rPr>
+  </w:style>
+  <w:style w:type="character" w:customStyle="1" w:styleId="ListLabel1">
+    <w:name w:val="ListLabel 1"/>
+    <w:qFormat/>
+  </w:style>
+  <w:style w:type="paragraph" w:customStyle="1" w:styleId="Heading">
+    <w:name w:val="Heading"/>
+    <w:basedOn w:val="Normal"/>
+    <w:next w:val="BodyText"/>
+    <w:qFormat/>
+    <w:pPr>
+      <w:keepNext/>
+      <w:spacing w:before="240" w:after="120"/>
+    </w:pPr>
+    <w:rPr>
+      <w:rFonts w:ascii="Liberation Sans" w:eastAsia="Arial Unicode MS" w:hAnsi="Liberation Sans" w:cs="Arial Unicode MS"/>
+      <w:sz w:val="28"/>
+      <w:szCs w:val="28"/>
+    </w:rPr>
+  </w:style>
+  <w:style w:type="paragraph" w:styleId="BodyText">
+    <w:name w:val="Body Text"/>
+    <w:basedOn w:val="Normal"/>
+    <w:pPr>
+      <w:spacing w:after="140" w:line="288" w:lineRule="auto"/>
+    </w:pPr>
+  </w:style>
+  <w:style w:type="paragraph" w:styleId="List">
+    <w:name w:val="List"/>
+    <w:basedOn w:val="BodyText"/>
+  </w:style>
+  <w:style w:type="paragraph" w:styleId="Caption">
+    <w:name w:val="caption"/>
+    <w:basedOn w:val="Normal"/>
+    <w:qFormat/>
+    <w:pPr>
+      <w:suppressLineNumbers/>
+      <w:spacing w:before="120" w:after="120"/>
+    </w:pPr>
+    <w:rPr>
+      <w:i/>
+      <w:iCs/>
+    </w:rPr>
+  </w:style>
+  <w:style w:type="paragraph" w:customStyle="1" w:styleId="Index">
+    <w:name w:val="Index"/>
+    <w:basedOn w:val="Normal"/>
+    <w:qFormat/>
+    <w:pPr>
+      <w:suppressLineNumbers/>
+    </w:pPr>
+  </w:style>
+  <w:style w:type="paragraph" w:styleId="Header">
+    <w:name w:val="header"/>
+    <w:basedOn w:val="Normal"/>
+    <w:link w:val="HeaderChar"/>
+    <w:uiPriority w:val="99"/>
+    <w:unhideWhenUsed/>
+    <w:rsid w:val="00EF174B"/>
+    <w:pPr>
+      <w:tabs>
+        <w:tab w:val="center" w:pos="4680"/>
+        <w:tab w:val="right" w:pos="9360"/>
+      </w:tabs>
+    </w:pPr>
+  </w:style>
+  <w:style w:type="paragraph" w:styleId="Footer">
+    <w:name w:val="footer"/>
+    <w:basedOn w:val="Normal"/>
+    <w:link w:val="FooterChar"/>
+    <w:uiPriority w:val="99"/>
+    <w:unhideWhenUsed/>
+    <w:rsid w:val="00EF174B"/>
+    <w:pPr>
+      <w:tabs>
+        <w:tab w:val="center" w:pos="4680"/>
+        <w:tab w:val="right" w:pos="9360"/>
+      </w:tabs>
+    </w:pPr>
   </w:style>
 </w:styles>
 </file>

</xml_diff>